<commit_message>
Corrected CPM and GanttChart. Updated Issues Log and Project Status. Linked style.css file to index.php.
</commit_message>
<xml_diff>
--- a/docs/WBS.docx
+++ b/docs/WBS.docx
@@ -434,26 +434,6 @@
         </w:rPr>
         <w:t>:</w:t>
       </w:r>
-    </w:p>
-    <w:p>
-      <w:pPr>
-        <w:pStyle w:val="Paragrafoelenco"/>
-        <w:numPr>
-          <w:ilvl w:val="1"/>
-          <w:numId w:val="1"/>
-        </w:numPr>
-        <w:rPr>
-          <w:sz w:val="32"/>
-          <w:szCs w:val="32"/>
-        </w:rPr>
-      </w:pPr>
-      <w:r>
-        <w:rPr>
-          <w:sz w:val="32"/>
-          <w:szCs w:val="32"/>
-        </w:rPr>
-        <w:t>Test codice</w:t>
-      </w:r>
       <w:bookmarkStart w:id="0" w:name="_GoBack"/>
       <w:bookmarkEnd w:id="0"/>
     </w:p>
@@ -474,8 +454,46 @@
           <w:sz w:val="32"/>
           <w:szCs w:val="32"/>
         </w:rPr>
-        <w:t>Revisione codice</w:t>
-      </w:r>
+        <w:t xml:space="preserve">Code </w:t>
+      </w:r>
+      <w:proofErr w:type="spellStart"/>
+      <w:r>
+        <w:rPr>
+          <w:sz w:val="32"/>
+          <w:szCs w:val="32"/>
+        </w:rPr>
+        <w:t>testing</w:t>
+      </w:r>
+      <w:proofErr w:type="spellEnd"/>
+    </w:p>
+    <w:p>
+      <w:pPr>
+        <w:pStyle w:val="Paragrafoelenco"/>
+        <w:numPr>
+          <w:ilvl w:val="1"/>
+          <w:numId w:val="1"/>
+        </w:numPr>
+        <w:rPr>
+          <w:sz w:val="32"/>
+          <w:szCs w:val="32"/>
+        </w:rPr>
+      </w:pPr>
+      <w:r>
+        <w:rPr>
+          <w:sz w:val="32"/>
+          <w:szCs w:val="32"/>
+        </w:rPr>
+        <w:t xml:space="preserve">Code </w:t>
+      </w:r>
+      <w:proofErr w:type="spellStart"/>
+      <w:r>
+        <w:rPr>
+          <w:sz w:val="32"/>
+          <w:szCs w:val="32"/>
+        </w:rPr>
+        <w:t>revision</w:t>
+      </w:r>
+      <w:proofErr w:type="spellEnd"/>
     </w:p>
     <w:p>
       <w:pPr>

</xml_diff>